<commit_message>
after Manage materials in a project
</commit_message>
<xml_diff>
--- a/2. Shaders and materials/New Microsoft Word Document.docx
+++ b/2. Shaders and materials/New Microsoft Word Document.docx
@@ -107,15 +107,6 @@
     </w:p>
     <w:p>
       <w:pPr>
-        <w:rPr>
-          <w:rFonts w:ascii="Arial" w:hAnsi="Arial" w:cs="Arial"/>
-          <w:color w:val="333333"/>
-          <w:shd w:val="clear" w:color="auto" w:fill="FFFFFF"/>
-        </w:rPr>
-      </w:pPr>
-    </w:p>
-    <w:p>
-      <w:pPr>
         <w:shd w:val="clear" w:color="auto" w:fill="FFFFFF"/>
         <w:spacing w:after="0" w:line="960" w:lineRule="atLeast"/>
         <w:outlineLvl w:val="1"/>
@@ -125,7 +116,7 @@
           <w:bCs/>
           <w:sz w:val="36"/>
           <w:szCs w:val="36"/>
-          <w:lang w:val="en-PK" w:eastAsia="en-PK"/>
+          <w:lang w:eastAsia="en-PK"/>
         </w:rPr>
       </w:pPr>
       <w:r>
@@ -135,7 +126,7 @@
           <w:bCs/>
           <w:sz w:val="36"/>
           <w:szCs w:val="36"/>
-          <w:lang w:val="en-PK" w:eastAsia="en-PK"/>
+          <w:lang w:eastAsia="en-PK"/>
         </w:rPr>
         <w:t>2.Types of shaders</w:t>
       </w:r>
@@ -149,7 +140,7 @@
           <w:color w:val="000000"/>
           <w:sz w:val="21"/>
           <w:szCs w:val="21"/>
-          <w:lang w:val="en-PK" w:eastAsia="en-PK"/>
+          <w:lang w:eastAsia="en-PK"/>
         </w:rPr>
       </w:pPr>
       <w:r>
@@ -158,7 +149,7 @@
           <w:color w:val="000000"/>
           <w:sz w:val="21"/>
           <w:szCs w:val="21"/>
-          <w:lang w:val="en-PK" w:eastAsia="en-PK"/>
+          <w:lang w:eastAsia="en-PK"/>
         </w:rPr>
         <w:t>2</w:t>
       </w:r>
@@ -172,16 +163,16 @@
           <w:color w:val="333333"/>
           <w:sz w:val="24"/>
           <w:szCs w:val="24"/>
-          <w:lang w:val="en-PK" w:eastAsia="en-PK"/>
-        </w:rPr>
-      </w:pPr>
-      <w:r>
-        <w:rPr>
-          <w:rFonts w:ascii="Arial" w:eastAsia="Times New Roman" w:hAnsi="Arial" w:cs="Arial"/>
-          <w:color w:val="333333"/>
-          <w:sz w:val="24"/>
-          <w:szCs w:val="24"/>
-          <w:lang w:val="en-PK" w:eastAsia="en-PK"/>
+          <w:lang w:eastAsia="en-PK"/>
+        </w:rPr>
+      </w:pPr>
+      <w:r>
+        <w:rPr>
+          <w:rFonts w:ascii="Arial" w:eastAsia="Times New Roman" w:hAnsi="Arial" w:cs="Arial"/>
+          <w:color w:val="333333"/>
+          <w:sz w:val="24"/>
+          <w:szCs w:val="24"/>
+          <w:lang w:eastAsia="en-PK"/>
         </w:rPr>
         <w:t xml:space="preserve">Overall, there are two types of operations that occur in a shader: </w:t>
       </w:r>
@@ -193,7 +184,7 @@
           <w:color w:val="333333"/>
           <w:sz w:val="24"/>
           <w:szCs w:val="24"/>
-          <w:lang w:val="en-PK" w:eastAsia="en-PK"/>
+          <w:lang w:eastAsia="en-PK"/>
         </w:rPr>
         <w:t xml:space="preserve">fragment shading </w:t>
       </w:r>
@@ -203,7 +194,7 @@
           <w:color w:val="333333"/>
           <w:sz w:val="24"/>
           <w:szCs w:val="24"/>
-          <w:lang w:val="en-PK" w:eastAsia="en-PK"/>
+          <w:lang w:eastAsia="en-PK"/>
         </w:rPr>
         <w:t xml:space="preserve">and </w:t>
       </w:r>
@@ -215,7 +206,7 @@
           <w:color w:val="333333"/>
           <w:sz w:val="24"/>
           <w:szCs w:val="24"/>
-          <w:lang w:val="en-PK" w:eastAsia="en-PK"/>
+          <w:lang w:eastAsia="en-PK"/>
         </w:rPr>
         <w:t>vertex shading</w:t>
       </w:r>
@@ -225,7 +216,7 @@
           <w:color w:val="333333"/>
           <w:sz w:val="24"/>
           <w:szCs w:val="24"/>
-          <w:lang w:val="en-PK" w:eastAsia="en-PK"/>
+          <w:lang w:eastAsia="en-PK"/>
         </w:rPr>
         <w:t xml:space="preserve">. </w:t>
       </w:r>
@@ -239,18 +230,18 @@
           <w:color w:val="333333"/>
           <w:sz w:val="24"/>
           <w:szCs w:val="24"/>
-          <w:lang w:val="en-PK" w:eastAsia="en-PK"/>
-        </w:rPr>
-      </w:pPr>
-      <w:r>
-        <w:rPr>
-          <w:rFonts w:ascii="Arial" w:eastAsia="Times New Roman" w:hAnsi="Arial" w:cs="Arial"/>
-          <w:b/>
-          <w:bCs/>
-          <w:color w:val="333333"/>
-          <w:sz w:val="24"/>
-          <w:szCs w:val="24"/>
-          <w:lang w:val="en-PK" w:eastAsia="en-PK"/>
+          <w:lang w:eastAsia="en-PK"/>
+        </w:rPr>
+      </w:pPr>
+      <w:r>
+        <w:rPr>
+          <w:rFonts w:ascii="Arial" w:eastAsia="Times New Roman" w:hAnsi="Arial" w:cs="Arial"/>
+          <w:b/>
+          <w:bCs/>
+          <w:color w:val="333333"/>
+          <w:sz w:val="24"/>
+          <w:szCs w:val="24"/>
+          <w:lang w:eastAsia="en-PK"/>
         </w:rPr>
         <w:t>Fragment shading</w:t>
       </w:r>
@@ -260,7 +251,7 @@
           <w:color w:val="333333"/>
           <w:sz w:val="24"/>
           <w:szCs w:val="24"/>
-          <w:lang w:val="en-PK" w:eastAsia="en-PK"/>
+          <w:lang w:eastAsia="en-PK"/>
         </w:rPr>
         <w:t>, also known as pixel shading, is the shading that represents mesh surfaces to produce the color of each pixel in the 2D image. In this project, we’ll be working with fragment shaders and discussing in detail how they render with the light in the scene.</w:t>
       </w:r>
@@ -274,18 +265,18 @@
           <w:color w:val="333333"/>
           <w:sz w:val="24"/>
           <w:szCs w:val="24"/>
-          <w:lang w:val="en-PK" w:eastAsia="en-PK"/>
-        </w:rPr>
-      </w:pPr>
-      <w:r>
-        <w:rPr>
-          <w:rFonts w:ascii="Arial" w:eastAsia="Times New Roman" w:hAnsi="Arial" w:cs="Arial"/>
-          <w:b/>
-          <w:bCs/>
-          <w:color w:val="333333"/>
-          <w:sz w:val="24"/>
-          <w:szCs w:val="24"/>
-          <w:lang w:val="en-PK" w:eastAsia="en-PK"/>
+          <w:lang w:eastAsia="en-PK"/>
+        </w:rPr>
+      </w:pPr>
+      <w:r>
+        <w:rPr>
+          <w:rFonts w:ascii="Arial" w:eastAsia="Times New Roman" w:hAnsi="Arial" w:cs="Arial"/>
+          <w:b/>
+          <w:bCs/>
+          <w:color w:val="333333"/>
+          <w:sz w:val="24"/>
+          <w:szCs w:val="24"/>
+          <w:lang w:eastAsia="en-PK"/>
         </w:rPr>
         <w:t>Vertex shading</w:t>
       </w:r>
@@ -295,7 +286,7 @@
           <w:color w:val="333333"/>
           <w:sz w:val="24"/>
           <w:szCs w:val="24"/>
-          <w:lang w:val="en-PK" w:eastAsia="en-PK"/>
+          <w:lang w:eastAsia="en-PK"/>
         </w:rPr>
         <w:t xml:space="preserve"> operates on the vertices of the mesh, typically changing their locations to make the surface move or transform. We won’t cover vertex shading in this learning experience, but we will provide more resources in a future tutorial. </w:t>
       </w:r>
@@ -343,18 +334,18 @@
           <w:color w:val="333333"/>
           <w:sz w:val="24"/>
           <w:szCs w:val="24"/>
-          <w:lang w:val="en-PK" w:eastAsia="en-PK"/>
-        </w:rPr>
-      </w:pPr>
-      <w:r>
-        <w:rPr>
-          <w:rFonts w:ascii="Arial" w:eastAsia="Times New Roman" w:hAnsi="Arial" w:cs="Arial"/>
-          <w:b/>
-          <w:bCs/>
-          <w:color w:val="333333"/>
-          <w:sz w:val="24"/>
-          <w:szCs w:val="24"/>
-          <w:lang w:val="en-PK" w:eastAsia="en-PK"/>
+          <w:lang w:eastAsia="en-PK"/>
+        </w:rPr>
+      </w:pPr>
+      <w:r>
+        <w:rPr>
+          <w:rFonts w:ascii="Arial" w:eastAsia="Times New Roman" w:hAnsi="Arial" w:cs="Arial"/>
+          <w:b/>
+          <w:bCs/>
+          <w:color w:val="333333"/>
+          <w:sz w:val="24"/>
+          <w:szCs w:val="24"/>
+          <w:lang w:eastAsia="en-PK"/>
         </w:rPr>
         <w:t>Universal Render Pipeline</w:t>
       </w:r>
@@ -364,7 +355,7 @@
           <w:color w:val="333333"/>
           <w:sz w:val="24"/>
           <w:szCs w:val="24"/>
-          <w:lang w:val="en-PK" w:eastAsia="en-PK"/>
+          <w:lang w:eastAsia="en-PK"/>
         </w:rPr>
         <w:t xml:space="preserve"> submenu.</w:t>
       </w:r>
@@ -382,18 +373,18 @@
           <w:color w:val="333333"/>
           <w:sz w:val="24"/>
           <w:szCs w:val="24"/>
-          <w:lang w:val="en-PK" w:eastAsia="en-PK"/>
-        </w:rPr>
-      </w:pPr>
-      <w:r>
-        <w:rPr>
-          <w:rFonts w:ascii="Arial" w:eastAsia="Times New Roman" w:hAnsi="Arial" w:cs="Arial"/>
-          <w:b/>
-          <w:bCs/>
-          <w:color w:val="333333"/>
-          <w:sz w:val="24"/>
-          <w:szCs w:val="24"/>
-          <w:lang w:val="en-PK" w:eastAsia="en-PK"/>
+          <w:lang w:eastAsia="en-PK"/>
+        </w:rPr>
+      </w:pPr>
+      <w:r>
+        <w:rPr>
+          <w:rFonts w:ascii="Arial" w:eastAsia="Times New Roman" w:hAnsi="Arial" w:cs="Arial"/>
+          <w:b/>
+          <w:bCs/>
+          <w:color w:val="333333"/>
+          <w:sz w:val="24"/>
+          <w:szCs w:val="24"/>
+          <w:lang w:eastAsia="en-PK"/>
         </w:rPr>
         <w:t xml:space="preserve">2D </w:t>
       </w:r>
@@ -403,7 +394,7 @@
           <w:color w:val="333333"/>
           <w:sz w:val="24"/>
           <w:szCs w:val="24"/>
-          <w:lang w:val="en-PK" w:eastAsia="en-PK"/>
+          <w:lang w:eastAsia="en-PK"/>
         </w:rPr>
         <w:t>&gt;</w:t>
       </w:r>
@@ -415,7 +406,7 @@
           <w:color w:val="333333"/>
           <w:sz w:val="24"/>
           <w:szCs w:val="24"/>
-          <w:lang w:val="en-PK" w:eastAsia="en-PK"/>
+          <w:lang w:eastAsia="en-PK"/>
         </w:rPr>
         <w:t xml:space="preserve"> Sprite-Lit-Default</w:t>
       </w:r>
@@ -425,7 +416,7 @@
           <w:color w:val="333333"/>
           <w:sz w:val="24"/>
           <w:szCs w:val="24"/>
-          <w:lang w:val="en-PK" w:eastAsia="en-PK"/>
+          <w:lang w:eastAsia="en-PK"/>
         </w:rPr>
         <w:t>: Designed for 2D projects, this shader is for flat objects only and will render any 3D object as 2D. As a lit shader, it will render based on the light in the scene that reaches the object.</w:t>
       </w:r>
@@ -443,18 +434,18 @@
           <w:color w:val="333333"/>
           <w:sz w:val="24"/>
           <w:szCs w:val="24"/>
-          <w:lang w:val="en-PK" w:eastAsia="en-PK"/>
-        </w:rPr>
-      </w:pPr>
-      <w:r>
-        <w:rPr>
-          <w:rFonts w:ascii="Arial" w:eastAsia="Times New Roman" w:hAnsi="Arial" w:cs="Arial"/>
-          <w:b/>
-          <w:bCs/>
-          <w:color w:val="333333"/>
-          <w:sz w:val="24"/>
-          <w:szCs w:val="24"/>
-          <w:lang w:val="en-PK" w:eastAsia="en-PK"/>
+          <w:lang w:eastAsia="en-PK"/>
+        </w:rPr>
+      </w:pPr>
+      <w:r>
+        <w:rPr>
+          <w:rFonts w:ascii="Arial" w:eastAsia="Times New Roman" w:hAnsi="Arial" w:cs="Arial"/>
+          <w:b/>
+          <w:bCs/>
+          <w:color w:val="333333"/>
+          <w:sz w:val="24"/>
+          <w:szCs w:val="24"/>
+          <w:lang w:eastAsia="en-PK"/>
         </w:rPr>
         <w:t xml:space="preserve">Particles </w:t>
       </w:r>
@@ -464,7 +455,7 @@
           <w:color w:val="333333"/>
           <w:sz w:val="24"/>
           <w:szCs w:val="24"/>
-          <w:lang w:val="en-PK" w:eastAsia="en-PK"/>
+          <w:lang w:eastAsia="en-PK"/>
         </w:rPr>
         <w:t>&gt;</w:t>
       </w:r>
@@ -476,7 +467,7 @@
           <w:color w:val="333333"/>
           <w:sz w:val="24"/>
           <w:szCs w:val="24"/>
-          <w:lang w:val="en-PK" w:eastAsia="en-PK"/>
+          <w:lang w:eastAsia="en-PK"/>
         </w:rPr>
         <w:t xml:space="preserve"> Lit, Simple Lit, and Unlit:</w:t>
       </w:r>
@@ -486,7 +477,7 @@
           <w:color w:val="333333"/>
           <w:sz w:val="24"/>
           <w:szCs w:val="24"/>
-          <w:lang w:val="en-PK" w:eastAsia="en-PK"/>
+          <w:lang w:eastAsia="en-PK"/>
         </w:rPr>
         <w:t xml:space="preserve"> These shaders are for visual effects (VFX). In the Creative Core pathway, you will use these shaders in the VFX mission.</w:t>
       </w:r>
@@ -504,18 +495,18 @@
           <w:color w:val="333333"/>
           <w:sz w:val="24"/>
           <w:szCs w:val="24"/>
-          <w:lang w:val="en-PK" w:eastAsia="en-PK"/>
-        </w:rPr>
-      </w:pPr>
-      <w:r>
-        <w:rPr>
-          <w:rFonts w:ascii="Arial" w:eastAsia="Times New Roman" w:hAnsi="Arial" w:cs="Arial"/>
-          <w:b/>
-          <w:bCs/>
-          <w:color w:val="333333"/>
-          <w:sz w:val="24"/>
-          <w:szCs w:val="24"/>
-          <w:lang w:val="en-PK" w:eastAsia="en-PK"/>
+          <w:lang w:eastAsia="en-PK"/>
+        </w:rPr>
+      </w:pPr>
+      <w:r>
+        <w:rPr>
+          <w:rFonts w:ascii="Arial" w:eastAsia="Times New Roman" w:hAnsi="Arial" w:cs="Arial"/>
+          <w:b/>
+          <w:bCs/>
+          <w:color w:val="333333"/>
+          <w:sz w:val="24"/>
+          <w:szCs w:val="24"/>
+          <w:lang w:eastAsia="en-PK"/>
         </w:rPr>
         <w:t>Terrain &gt; Lit:</w:t>
       </w:r>
@@ -525,7 +516,7 @@
           <w:color w:val="333333"/>
           <w:sz w:val="24"/>
           <w:szCs w:val="24"/>
-          <w:lang w:val="en-PK" w:eastAsia="en-PK"/>
+          <w:lang w:eastAsia="en-PK"/>
         </w:rPr>
         <w:t xml:space="preserve"> This shader is optimized for use with the Terrain tools in Unity. In the </w:t>
       </w:r>
@@ -537,7 +528,7 @@
           <w:color w:val="333333"/>
           <w:sz w:val="24"/>
           <w:szCs w:val="24"/>
-          <w:lang w:val="en-PK" w:eastAsia="en-PK"/>
+          <w:lang w:eastAsia="en-PK"/>
         </w:rPr>
         <w:t>Creative Core</w:t>
       </w:r>
@@ -547,7 +538,7 @@
           <w:color w:val="333333"/>
           <w:sz w:val="24"/>
           <w:szCs w:val="24"/>
-          <w:lang w:val="en-PK" w:eastAsia="en-PK"/>
+          <w:lang w:eastAsia="en-PK"/>
         </w:rPr>
         <w:t xml:space="preserve"> pathway, you will use this shader in the </w:t>
       </w:r>
@@ -559,7 +550,7 @@
           <w:color w:val="333333"/>
           <w:sz w:val="24"/>
           <w:szCs w:val="24"/>
-          <w:lang w:val="en-PK" w:eastAsia="en-PK"/>
+          <w:lang w:eastAsia="en-PK"/>
         </w:rPr>
         <w:t>Prototyping</w:t>
       </w:r>
@@ -569,7 +560,7 @@
           <w:color w:val="333333"/>
           <w:sz w:val="24"/>
           <w:szCs w:val="24"/>
-          <w:lang w:val="en-PK" w:eastAsia="en-PK"/>
+          <w:lang w:eastAsia="en-PK"/>
         </w:rPr>
         <w:t xml:space="preserve"> mission.</w:t>
       </w:r>
@@ -587,18 +578,18 @@
           <w:color w:val="333333"/>
           <w:sz w:val="24"/>
           <w:szCs w:val="24"/>
-          <w:lang w:val="en-PK" w:eastAsia="en-PK"/>
-        </w:rPr>
-      </w:pPr>
-      <w:r>
-        <w:rPr>
-          <w:rFonts w:ascii="Arial" w:eastAsia="Times New Roman" w:hAnsi="Arial" w:cs="Arial"/>
-          <w:b/>
-          <w:bCs/>
-          <w:color w:val="333333"/>
-          <w:sz w:val="24"/>
-          <w:szCs w:val="24"/>
-          <w:lang w:val="en-PK" w:eastAsia="en-PK"/>
+          <w:lang w:eastAsia="en-PK"/>
+        </w:rPr>
+      </w:pPr>
+      <w:r>
+        <w:rPr>
+          <w:rFonts w:ascii="Arial" w:eastAsia="Times New Roman" w:hAnsi="Arial" w:cs="Arial"/>
+          <w:b/>
+          <w:bCs/>
+          <w:color w:val="333333"/>
+          <w:sz w:val="24"/>
+          <w:szCs w:val="24"/>
+          <w:lang w:eastAsia="en-PK"/>
         </w:rPr>
         <w:t>Baked Lit:</w:t>
       </w:r>
@@ -608,7 +599,7 @@
           <w:color w:val="333333"/>
           <w:sz w:val="24"/>
           <w:szCs w:val="24"/>
-          <w:lang w:val="en-PK" w:eastAsia="en-PK"/>
+          <w:lang w:eastAsia="en-PK"/>
         </w:rPr>
         <w:t xml:space="preserve"> This shader is automatically applied to lightmaps, which you will encounter in the </w:t>
       </w:r>
@@ -620,7 +611,7 @@
           <w:color w:val="333333"/>
           <w:sz w:val="24"/>
           <w:szCs w:val="24"/>
-          <w:lang w:val="en-PK" w:eastAsia="en-PK"/>
+          <w:lang w:eastAsia="en-PK"/>
         </w:rPr>
         <w:t>Creative Core</w:t>
       </w:r>
@@ -630,7 +621,7 @@
           <w:color w:val="333333"/>
           <w:sz w:val="24"/>
           <w:szCs w:val="24"/>
-          <w:lang w:val="en-PK" w:eastAsia="en-PK"/>
+          <w:lang w:eastAsia="en-PK"/>
         </w:rPr>
         <w:t xml:space="preserve"> pathway’s </w:t>
       </w:r>
@@ -642,7 +633,7 @@
           <w:color w:val="333333"/>
           <w:sz w:val="24"/>
           <w:szCs w:val="24"/>
-          <w:lang w:val="en-PK" w:eastAsia="en-PK"/>
+          <w:lang w:eastAsia="en-PK"/>
         </w:rPr>
         <w:t>Lighting</w:t>
       </w:r>
@@ -652,7 +643,7 @@
           <w:color w:val="333333"/>
           <w:sz w:val="24"/>
           <w:szCs w:val="24"/>
-          <w:lang w:val="en-PK" w:eastAsia="en-PK"/>
+          <w:lang w:eastAsia="en-PK"/>
         </w:rPr>
         <w:t xml:space="preserve"> mission.</w:t>
       </w:r>
@@ -670,20 +661,19 @@
           <w:color w:val="333333"/>
           <w:sz w:val="24"/>
           <w:szCs w:val="24"/>
-          <w:lang w:val="en-PK" w:eastAsia="en-PK"/>
-        </w:rPr>
-      </w:pPr>
-      <w:r>
-        <w:rPr>
-          <w:rFonts w:ascii="Arial" w:eastAsia="Times New Roman" w:hAnsi="Arial" w:cs="Arial"/>
-          <w:b/>
-          <w:bCs/>
-          <w:color w:val="333333"/>
-          <w:sz w:val="24"/>
-          <w:szCs w:val="24"/>
-          <w:lang w:val="en-PK" w:eastAsia="en-PK"/>
-        </w:rPr>
-        <w:lastRenderedPageBreak/>
+          <w:lang w:eastAsia="en-PK"/>
+        </w:rPr>
+      </w:pPr>
+      <w:r>
+        <w:rPr>
+          <w:rFonts w:ascii="Arial" w:eastAsia="Times New Roman" w:hAnsi="Arial" w:cs="Arial"/>
+          <w:b/>
+          <w:bCs/>
+          <w:color w:val="333333"/>
+          <w:sz w:val="24"/>
+          <w:szCs w:val="24"/>
+          <w:lang w:eastAsia="en-PK"/>
+        </w:rPr>
         <w:t>Complex Lit, Lit, and Simple Lit:</w:t>
       </w:r>
       <w:r>
@@ -692,7 +682,7 @@
           <w:color w:val="333333"/>
           <w:sz w:val="24"/>
           <w:szCs w:val="24"/>
-          <w:lang w:val="en-PK" w:eastAsia="en-PK"/>
+          <w:lang w:eastAsia="en-PK"/>
         </w:rPr>
         <w:t xml:space="preserve"> These are all variations on a general-purpose, physically based lit shader. </w:t>
       </w:r>
@@ -710,19 +700,20 @@
           <w:color w:val="333333"/>
           <w:sz w:val="24"/>
           <w:szCs w:val="24"/>
-          <w:lang w:val="en-PK" w:eastAsia="en-PK"/>
-        </w:rPr>
-      </w:pPr>
-      <w:r>
-        <w:rPr>
-          <w:rFonts w:ascii="Arial" w:eastAsia="Times New Roman" w:hAnsi="Arial" w:cs="Arial"/>
-          <w:b/>
-          <w:bCs/>
-          <w:color w:val="333333"/>
-          <w:sz w:val="24"/>
-          <w:szCs w:val="24"/>
-          <w:lang w:val="en-PK" w:eastAsia="en-PK"/>
-        </w:rPr>
+          <w:lang w:eastAsia="en-PK"/>
+        </w:rPr>
+      </w:pPr>
+      <w:r>
+        <w:rPr>
+          <w:rFonts w:ascii="Arial" w:eastAsia="Times New Roman" w:hAnsi="Arial" w:cs="Arial"/>
+          <w:b/>
+          <w:bCs/>
+          <w:color w:val="333333"/>
+          <w:sz w:val="24"/>
+          <w:szCs w:val="24"/>
+          <w:lang w:eastAsia="en-PK"/>
+        </w:rPr>
+        <w:lastRenderedPageBreak/>
         <w:t>Unlit:</w:t>
       </w:r>
       <w:r>
@@ -731,10 +722,17 @@
           <w:color w:val="333333"/>
           <w:sz w:val="24"/>
           <w:szCs w:val="24"/>
-          <w:lang w:val="en-PK" w:eastAsia="en-PK"/>
+          <w:lang w:eastAsia="en-PK"/>
         </w:rPr>
         <w:t xml:space="preserve"> As described above, a shader that does not use light.</w:t>
       </w:r>
+    </w:p>
+    <w:p>
+      <w:pPr>
+        <w:rPr>
+          <w:lang w:val="en-US"/>
+        </w:rPr>
+      </w:pPr>
     </w:p>
     <w:p>
       <w:pPr>
@@ -1326,7 +1324,7 @@
       <w:bCs/>
       <w:sz w:val="36"/>
       <w:szCs w:val="36"/>
-      <w:lang w:val="en-PK" w:eastAsia="en-PK"/>
+      <w:lang w:eastAsia="en-PK"/>
     </w:rPr>
   </w:style>
   <w:style w:type="character" w:default="1" w:styleId="DefaultParagraphFont">
@@ -1410,7 +1408,7 @@
       <w:rFonts w:ascii="Times New Roman" w:eastAsia="Times New Roman" w:hAnsi="Times New Roman" w:cs="Times New Roman"/>
       <w:sz w:val="24"/>
       <w:szCs w:val="24"/>
-      <w:lang w:val="en-PK" w:eastAsia="en-PK"/>
+      <w:lang w:eastAsia="en-PK"/>
     </w:rPr>
   </w:style>
 </w:styles>

</xml_diff>

<commit_message>
Done with Get started with shader graph
</commit_message>
<xml_diff>
--- a/2. Shaders and materials/New Microsoft Word Document.docx
+++ b/2. Shaders and materials/New Microsoft Word Document.docx
@@ -107,28 +107,10 @@
     </w:p>
     <w:p>
       <w:pPr>
-        <w:shd w:val="clear" w:color="auto" w:fill="FFFFFF"/>
-        <w:spacing w:after="0" w:line="960" w:lineRule="atLeast"/>
-        <w:outlineLvl w:val="1"/>
-        <w:rPr>
-          <w:rFonts w:ascii="Arial" w:eastAsia="Times New Roman" w:hAnsi="Arial" w:cs="Arial"/>
-          <w:b/>
-          <w:bCs/>
-          <w:sz w:val="36"/>
-          <w:szCs w:val="36"/>
-          <w:lang w:eastAsia="en-PK"/>
-        </w:rPr>
-      </w:pPr>
-      <w:r>
-        <w:rPr>
-          <w:rFonts w:ascii="Arial" w:eastAsia="Times New Roman" w:hAnsi="Arial" w:cs="Arial"/>
-          <w:b/>
-          <w:bCs/>
-          <w:sz w:val="36"/>
-          <w:szCs w:val="36"/>
-          <w:lang w:eastAsia="en-PK"/>
-        </w:rPr>
-        <w:t>2.Types of shaders</w:t>
+        <w:pStyle w:val="Heading2"/>
+      </w:pPr>
+      <w:r>
+        <w:t>Types of shaders</w:t>
       </w:r>
     </w:p>
     <w:p>
@@ -726,6 +708,215 @@
         </w:rPr>
         <w:t xml:space="preserve"> As described above, a shader that does not use light.</w:t>
       </w:r>
+    </w:p>
+    <w:p>
+      <w:pPr>
+        <w:rPr>
+          <w:lang w:val="en-US"/>
+        </w:rPr>
+      </w:pPr>
+    </w:p>
+    <w:p>
+      <w:pPr>
+        <w:pStyle w:val="Heading2"/>
+        <w:rPr>
+          <w:lang w:val="en-US"/>
+        </w:rPr>
+      </w:pPr>
+      <w:r>
+        <w:rPr>
+          <w:lang w:val="en-US"/>
+        </w:rPr>
+        <w:t>Get started with shader graph:</w:t>
+      </w:r>
+    </w:p>
+    <w:p>
+      <w:pPr>
+        <w:jc w:val="both"/>
+        <w:rPr>
+          <w:lang w:val="en-US"/>
+        </w:rPr>
+      </w:pPr>
+      <w:r>
+        <w:rPr>
+          <w:lang w:val="en-US"/>
+        </w:rPr>
+        <w:t xml:space="preserve">Shader Graph allows you to create specialized shaders without the need to write code. </w:t>
+      </w:r>
+      <w:r>
+        <w:rPr>
+          <w:lang w:val="en-US"/>
+        </w:rPr>
+        <w:t>You</w:t>
+      </w:r>
+      <w:r>
+        <w:rPr>
+          <w:lang w:val="en-US"/>
+        </w:rPr>
+        <w:t xml:space="preserve"> can combine textures and make them move in a fragment shader or even change the positions of vertices in a vertex shader. Professional technical artists create custom shaders to implement specialized artistic styles and to create complex substances like flowing lava, storm clouds, and vegetation. The possibilities are nearly endless!</w:t>
+      </w:r>
+    </w:p>
+    <w:p>
+      <w:pPr>
+        <w:jc w:val="both"/>
+        <w:rPr>
+          <w:lang w:val="en-PK"/>
+        </w:rPr>
+      </w:pPr>
+      <w:r>
+        <w:rPr>
+          <w:lang w:val="en-PK"/>
+        </w:rPr>
+        <w:t>Here are some things you can easily try based on what you’ve learned:</w:t>
+      </w:r>
+    </w:p>
+    <w:p>
+      <w:pPr>
+        <w:numPr>
+          <w:ilvl w:val="0"/>
+          <w:numId w:val="2"/>
+        </w:numPr>
+        <w:jc w:val="both"/>
+        <w:rPr>
+          <w:lang w:val="en-PK"/>
+        </w:rPr>
+      </w:pPr>
+      <w:r>
+        <w:rPr>
+          <w:lang w:val="en-PK"/>
+        </w:rPr>
+        <w:t>Create a shader that allows the material artist to enter a 2D texture file. Hint: add a Texture2D input node and a Sample Texture 2D node to manage the channels of the texture file.</w:t>
+      </w:r>
+    </w:p>
+    <w:p>
+      <w:pPr>
+        <w:numPr>
+          <w:ilvl w:val="0"/>
+          <w:numId w:val="2"/>
+        </w:numPr>
+        <w:jc w:val="both"/>
+        <w:rPr>
+          <w:lang w:val="en-PK"/>
+        </w:rPr>
+      </w:pPr>
+      <w:r>
+        <w:rPr>
+          <w:lang w:val="en-PK"/>
+        </w:rPr>
+        <w:t>Experiment with Artistic and Procedural nodes. Dither, Blend, Voronoi, and Polygon can be fun!</w:t>
+      </w:r>
+    </w:p>
+    <w:p>
+      <w:pPr>
+        <w:rPr>
+          <w:lang w:val="en-US"/>
+        </w:rPr>
+      </w:pPr>
+    </w:p>
+    <w:p>
+      <w:pPr>
+        <w:rPr>
+          <w:lang w:val="en-PK"/>
+        </w:rPr>
+      </w:pPr>
+    </w:p>
+    <w:p>
+      <w:pPr>
+        <w:rPr>
+          <w:lang w:val="en-US"/>
+        </w:rPr>
+      </w:pPr>
+    </w:p>
+    <w:p>
+      <w:pPr>
+        <w:rPr>
+          <w:lang w:val="en-US"/>
+        </w:rPr>
+      </w:pPr>
+    </w:p>
+    <w:p>
+      <w:pPr>
+        <w:rPr>
+          <w:lang w:val="en-US"/>
+        </w:rPr>
+      </w:pPr>
+    </w:p>
+    <w:p>
+      <w:pPr>
+        <w:rPr>
+          <w:lang w:val="en-US"/>
+        </w:rPr>
+      </w:pPr>
+    </w:p>
+    <w:p>
+      <w:pPr>
+        <w:rPr>
+          <w:lang w:val="en-US"/>
+        </w:rPr>
+      </w:pPr>
+    </w:p>
+    <w:p>
+      <w:pPr>
+        <w:rPr>
+          <w:lang w:val="en-US"/>
+        </w:rPr>
+      </w:pPr>
+    </w:p>
+    <w:p>
+      <w:pPr>
+        <w:rPr>
+          <w:lang w:val="en-US"/>
+        </w:rPr>
+      </w:pPr>
+    </w:p>
+    <w:p>
+      <w:pPr>
+        <w:rPr>
+          <w:lang w:val="en-US"/>
+        </w:rPr>
+      </w:pPr>
+    </w:p>
+    <w:p>
+      <w:pPr>
+        <w:rPr>
+          <w:lang w:val="en-US"/>
+        </w:rPr>
+      </w:pPr>
+    </w:p>
+    <w:p>
+      <w:pPr>
+        <w:rPr>
+          <w:lang w:val="en-US"/>
+        </w:rPr>
+      </w:pPr>
+    </w:p>
+    <w:p>
+      <w:pPr>
+        <w:rPr>
+          <w:lang w:val="en-US"/>
+        </w:rPr>
+      </w:pPr>
+    </w:p>
+    <w:p>
+      <w:pPr>
+        <w:rPr>
+          <w:lang w:val="en-US"/>
+        </w:rPr>
+      </w:pPr>
+    </w:p>
+    <w:p>
+      <w:pPr>
+        <w:rPr>
+          <w:lang w:val="en-US"/>
+        </w:rPr>
+      </w:pPr>
+    </w:p>
+    <w:p>
+      <w:pPr>
+        <w:rPr>
+          <w:lang w:val="en-US"/>
+        </w:rPr>
+      </w:pPr>
     </w:p>
     <w:p>
       <w:pPr>
@@ -754,9 +945,9 @@
 <file path=word/numbering.xml><?xml version="1.0" encoding="utf-8"?>
 <w:numbering xmlns:wpc="http://schemas.microsoft.com/office/word/2010/wordprocessingCanvas" xmlns:cx="http://schemas.microsoft.com/office/drawing/2014/chartex" xmlns:cx1="http://schemas.microsoft.com/office/drawing/2015/9/8/chartex" xmlns:cx2="http://schemas.microsoft.com/office/drawing/2015/10/21/chartex" xmlns:cx3="http://schemas.microsoft.com/office/drawing/2016/5/9/chartex" xmlns:cx4="http://schemas.microsoft.com/office/drawing/2016/5/10/chartex" xmlns:cx5="http://schemas.microsoft.com/office/drawing/2016/5/11/chartex" xmlns:cx6="http://schemas.microsoft.com/office/drawing/2016/5/12/chartex" xmlns:cx7="http://schemas.microsoft.com/office/drawing/2016/5/13/chartex" xmlns:cx8="http://schemas.microsoft.com/office/drawing/2016/5/14/chartex" xmlns:mc="http://schemas.openxmlformats.org/markup-compatibility/2006" xmlns:aink="http://schemas.microsoft.com/office/drawing/2016/ink" xmlns:am3d="http://schemas.microsoft.com/office/drawing/2017/model3d" xmlns:o="urn:schemas-microsoft-com:office:office" xmlns:oel="http://schemas.microsoft.com/office/2019/extlst" xmlns:r="http://schemas.openxmlformats.org/officeDocument/2006/relationships" xmlns:m="http://schemas.openxmlformats.org/officeDocument/2006/math" xmlns:v="urn:schemas-microsoft-com:vml" xmlns:wp14="http://schemas.microsoft.com/office/word/2010/wordprocessingDrawing" xmlns:wp="http://schemas.openxmlformats.org/drawingml/2006/wordprocessingDrawing" xmlns:w10="urn:schemas-microsoft-com:office:word" xmlns:w="http://schemas.openxmlformats.org/wordprocessingml/2006/main" xmlns:w14="http://schemas.microsoft.com/office/word/2010/wordml" xmlns:w15="http://schemas.microsoft.com/office/word/2012/wordml" xmlns:w16cex="http://schemas.microsoft.com/office/word/2018/wordml/cex" xmlns:w16cid="http://schemas.microsoft.com/office/word/2016/wordml/cid" xmlns:w16="http://schemas.microsoft.com/office/word/2018/wordml" xmlns:w16sdtdh="http://schemas.microsoft.com/office/word/2020/wordml/sdtdatahash" xmlns:w16se="http://schemas.microsoft.com/office/word/2015/wordml/symex" xmlns:wpg="http://schemas.microsoft.com/office/word/2010/wordprocessingGroup" xmlns:wpi="http://schemas.microsoft.com/office/word/2010/wordprocessingInk" xmlns:wne="http://schemas.microsoft.com/office/word/2006/wordml" xmlns:wps="http://schemas.microsoft.com/office/word/2010/wordprocessingShape" mc:Ignorable="w14 w15 w16se w16cid w16 w16cex w16sdtdh wp14">
   <w:abstractNum w:abstractNumId="0" w15:restartNumberingAfterBreak="0">
-    <w:nsid w:val="5C4342A6"/>
+    <w:nsid w:val="462D65B5"/>
     <w:multiLevelType w:val="multilevel"/>
-    <w:tmpl w:val="4120E14E"/>
+    <w:tmpl w:val="422C1BF0"/>
     <w:lvl w:ilvl="0">
       <w:start w:val="1"/>
       <w:numFmt w:val="bullet"/>
@@ -902,7 +1093,159 @@
       </w:rPr>
     </w:lvl>
   </w:abstractNum>
+  <w:abstractNum w:abstractNumId="1" w15:restartNumberingAfterBreak="0">
+    <w:nsid w:val="5C4342A6"/>
+    <w:multiLevelType w:val="multilevel"/>
+    <w:tmpl w:val="4120E14E"/>
+    <w:lvl w:ilvl="0">
+      <w:start w:val="1"/>
+      <w:numFmt w:val="bullet"/>
+      <w:lvlText w:val=""/>
+      <w:lvlJc w:val="left"/>
+      <w:pPr>
+        <w:tabs>
+          <w:tab w:val="num" w:pos="720"/>
+        </w:tabs>
+        <w:ind w:left="720" w:hanging="360"/>
+      </w:pPr>
+      <w:rPr>
+        <w:rFonts w:ascii="Symbol" w:hAnsi="Symbol" w:hint="default"/>
+        <w:sz w:val="20"/>
+      </w:rPr>
+    </w:lvl>
+    <w:lvl w:ilvl="1" w:tentative="1">
+      <w:start w:val="1"/>
+      <w:numFmt w:val="bullet"/>
+      <w:lvlText w:val="o"/>
+      <w:lvlJc w:val="left"/>
+      <w:pPr>
+        <w:tabs>
+          <w:tab w:val="num" w:pos="1440"/>
+        </w:tabs>
+        <w:ind w:left="1440" w:hanging="360"/>
+      </w:pPr>
+      <w:rPr>
+        <w:rFonts w:ascii="Courier New" w:hAnsi="Courier New" w:hint="default"/>
+        <w:sz w:val="20"/>
+      </w:rPr>
+    </w:lvl>
+    <w:lvl w:ilvl="2" w:tentative="1">
+      <w:start w:val="1"/>
+      <w:numFmt w:val="bullet"/>
+      <w:lvlText w:val=""/>
+      <w:lvlJc w:val="left"/>
+      <w:pPr>
+        <w:tabs>
+          <w:tab w:val="num" w:pos="2160"/>
+        </w:tabs>
+        <w:ind w:left="2160" w:hanging="360"/>
+      </w:pPr>
+      <w:rPr>
+        <w:rFonts w:ascii="Wingdings" w:hAnsi="Wingdings" w:hint="default"/>
+        <w:sz w:val="20"/>
+      </w:rPr>
+    </w:lvl>
+    <w:lvl w:ilvl="3" w:tentative="1">
+      <w:start w:val="1"/>
+      <w:numFmt w:val="bullet"/>
+      <w:lvlText w:val=""/>
+      <w:lvlJc w:val="left"/>
+      <w:pPr>
+        <w:tabs>
+          <w:tab w:val="num" w:pos="2880"/>
+        </w:tabs>
+        <w:ind w:left="2880" w:hanging="360"/>
+      </w:pPr>
+      <w:rPr>
+        <w:rFonts w:ascii="Wingdings" w:hAnsi="Wingdings" w:hint="default"/>
+        <w:sz w:val="20"/>
+      </w:rPr>
+    </w:lvl>
+    <w:lvl w:ilvl="4" w:tentative="1">
+      <w:start w:val="1"/>
+      <w:numFmt w:val="bullet"/>
+      <w:lvlText w:val=""/>
+      <w:lvlJc w:val="left"/>
+      <w:pPr>
+        <w:tabs>
+          <w:tab w:val="num" w:pos="3600"/>
+        </w:tabs>
+        <w:ind w:left="3600" w:hanging="360"/>
+      </w:pPr>
+      <w:rPr>
+        <w:rFonts w:ascii="Wingdings" w:hAnsi="Wingdings" w:hint="default"/>
+        <w:sz w:val="20"/>
+      </w:rPr>
+    </w:lvl>
+    <w:lvl w:ilvl="5" w:tentative="1">
+      <w:start w:val="1"/>
+      <w:numFmt w:val="bullet"/>
+      <w:lvlText w:val=""/>
+      <w:lvlJc w:val="left"/>
+      <w:pPr>
+        <w:tabs>
+          <w:tab w:val="num" w:pos="4320"/>
+        </w:tabs>
+        <w:ind w:left="4320" w:hanging="360"/>
+      </w:pPr>
+      <w:rPr>
+        <w:rFonts w:ascii="Wingdings" w:hAnsi="Wingdings" w:hint="default"/>
+        <w:sz w:val="20"/>
+      </w:rPr>
+    </w:lvl>
+    <w:lvl w:ilvl="6" w:tentative="1">
+      <w:start w:val="1"/>
+      <w:numFmt w:val="bullet"/>
+      <w:lvlText w:val=""/>
+      <w:lvlJc w:val="left"/>
+      <w:pPr>
+        <w:tabs>
+          <w:tab w:val="num" w:pos="5040"/>
+        </w:tabs>
+        <w:ind w:left="5040" w:hanging="360"/>
+      </w:pPr>
+      <w:rPr>
+        <w:rFonts w:ascii="Wingdings" w:hAnsi="Wingdings" w:hint="default"/>
+        <w:sz w:val="20"/>
+      </w:rPr>
+    </w:lvl>
+    <w:lvl w:ilvl="7" w:tentative="1">
+      <w:start w:val="1"/>
+      <w:numFmt w:val="bullet"/>
+      <w:lvlText w:val=""/>
+      <w:lvlJc w:val="left"/>
+      <w:pPr>
+        <w:tabs>
+          <w:tab w:val="num" w:pos="5760"/>
+        </w:tabs>
+        <w:ind w:left="5760" w:hanging="360"/>
+      </w:pPr>
+      <w:rPr>
+        <w:rFonts w:ascii="Wingdings" w:hAnsi="Wingdings" w:hint="default"/>
+        <w:sz w:val="20"/>
+      </w:rPr>
+    </w:lvl>
+    <w:lvl w:ilvl="8" w:tentative="1">
+      <w:start w:val="1"/>
+      <w:numFmt w:val="bullet"/>
+      <w:lvlText w:val=""/>
+      <w:lvlJc w:val="left"/>
+      <w:pPr>
+        <w:tabs>
+          <w:tab w:val="num" w:pos="6480"/>
+        </w:tabs>
+        <w:ind w:left="6480" w:hanging="360"/>
+      </w:pPr>
+      <w:rPr>
+        <w:rFonts w:ascii="Wingdings" w:hAnsi="Wingdings" w:hint="default"/>
+        <w:sz w:val="20"/>
+      </w:rPr>
+    </w:lvl>
+  </w:abstractNum>
   <w:num w:numId="1" w16cid:durableId="1098987390">
+    <w:abstractNumId w:val="1"/>
+  </w:num>
+  <w:num w:numId="2" w16cid:durableId="957446417">
     <w:abstractNumId w:val="0"/>
   </w:num>
 </w:numbering>
@@ -1307,6 +1650,27 @@
     <w:name w:val="Normal"/>
     <w:qFormat/>
   </w:style>
+  <w:style w:type="paragraph" w:styleId="Heading1">
+    <w:name w:val="heading 1"/>
+    <w:basedOn w:val="Normal"/>
+    <w:next w:val="Normal"/>
+    <w:link w:val="Heading1Char"/>
+    <w:uiPriority w:val="9"/>
+    <w:qFormat/>
+    <w:rsid w:val="00436310"/>
+    <w:pPr>
+      <w:keepNext/>
+      <w:keepLines/>
+      <w:spacing w:before="240" w:after="0"/>
+      <w:outlineLvl w:val="0"/>
+    </w:pPr>
+    <w:rPr>
+      <w:rFonts w:asciiTheme="majorHAnsi" w:eastAsiaTheme="majorEastAsia" w:hAnsiTheme="majorHAnsi" w:cstheme="majorBidi"/>
+      <w:color w:val="2F5496" w:themeColor="accent1" w:themeShade="BF"/>
+      <w:sz w:val="32"/>
+      <w:szCs w:val="32"/>
+    </w:rPr>
+  </w:style>
   <w:style w:type="paragraph" w:styleId="Heading2">
     <w:name w:val="heading 2"/>
     <w:basedOn w:val="Normal"/>
@@ -1330,7 +1694,6 @@
   <w:style w:type="character" w:default="1" w:styleId="DefaultParagraphFont">
     <w:name w:val="Default Paragraph Font"/>
     <w:uiPriority w:val="1"/>
-    <w:semiHidden/>
     <w:unhideWhenUsed/>
   </w:style>
   <w:style w:type="table" w:default="1" w:styleId="TableNormal">
@@ -1409,6 +1772,19 @@
       <w:sz w:val="24"/>
       <w:szCs w:val="24"/>
       <w:lang w:eastAsia="en-PK"/>
+    </w:rPr>
+  </w:style>
+  <w:style w:type="character" w:customStyle="1" w:styleId="Heading1Char">
+    <w:name w:val="Heading 1 Char"/>
+    <w:basedOn w:val="DefaultParagraphFont"/>
+    <w:link w:val="Heading1"/>
+    <w:uiPriority w:val="9"/>
+    <w:rsid w:val="00436310"/>
+    <w:rPr>
+      <w:rFonts w:asciiTheme="majorHAnsi" w:eastAsiaTheme="majorEastAsia" w:hAnsiTheme="majorHAnsi" w:cstheme="majorBidi"/>
+      <w:color w:val="2F5496" w:themeColor="accent1" w:themeShade="BF"/>
+      <w:sz w:val="32"/>
+      <w:szCs w:val="32"/>
     </w:rPr>
   </w:style>
 </w:styles>

</xml_diff>

<commit_message>
Challenge: Still life composition Done
</commit_message>
<xml_diff>
--- a/2. Shaders and materials/New Microsoft Word Document.docx
+++ b/2. Shaders and materials/New Microsoft Word Document.docx
@@ -741,32 +741,14 @@
         <w:rPr>
           <w:lang w:val="en-US"/>
         </w:rPr>
-        <w:t xml:space="preserve">Shader Graph allows you to create specialized shaders without the need to write code. </w:t>
-      </w:r>
-      <w:r>
-        <w:rPr>
-          <w:lang w:val="en-US"/>
-        </w:rPr>
-        <w:t>You</w:t>
-      </w:r>
-      <w:r>
-        <w:rPr>
-          <w:lang w:val="en-US"/>
-        </w:rPr>
-        <w:t xml:space="preserve"> can combine textures and make them move in a fragment shader or even change the positions of vertices in a vertex shader. Professional technical artists create custom shaders to implement specialized artistic styles and to create complex substances like flowing lava, storm clouds, and vegetation. The possibilities are nearly endless!</w:t>
+        <w:t>Shader Graph allows you to create specialized shaders without the need to write code. You can combine textures and make them move in a fragment shader or even change the positions of vertices in a vertex shader. Professional technical artists create custom shaders to implement specialized artistic styles and to create complex substances like flowing lava, storm clouds, and vegetation. The possibilities are nearly endless!</w:t>
       </w:r>
     </w:p>
     <w:p>
       <w:pPr>
         <w:jc w:val="both"/>
-        <w:rPr>
-          <w:lang w:val="en-PK"/>
-        </w:rPr>
-      </w:pPr>
-      <w:r>
-        <w:rPr>
-          <w:lang w:val="en-PK"/>
-        </w:rPr>
+      </w:pPr>
+      <w:r>
         <w:t>Here are some things you can easily try based on what you’ve learned:</w:t>
       </w:r>
     </w:p>
@@ -777,14 +759,8 @@
           <w:numId w:val="2"/>
         </w:numPr>
         <w:jc w:val="both"/>
-        <w:rPr>
-          <w:lang w:val="en-PK"/>
-        </w:rPr>
-      </w:pPr>
-      <w:r>
-        <w:rPr>
-          <w:lang w:val="en-PK"/>
-        </w:rPr>
+      </w:pPr>
+      <w:r>
         <w:t>Create a shader that allows the material artist to enter a 2D texture file. Hint: add a Texture2D input node and a Sample Texture 2D node to manage the channels of the texture file.</w:t>
       </w:r>
     </w:p>
@@ -795,14 +771,8 @@
           <w:numId w:val="2"/>
         </w:numPr>
         <w:jc w:val="both"/>
-        <w:rPr>
-          <w:lang w:val="en-PK"/>
-        </w:rPr>
-      </w:pPr>
-      <w:r>
-        <w:rPr>
-          <w:lang w:val="en-PK"/>
-        </w:rPr>
+      </w:pPr>
+      <w:r>
         <w:t>Experiment with Artistic and Procedural nodes. Dither, Blend, Voronoi, and Polygon can be fun!</w:t>
       </w:r>
     </w:p>
@@ -816,10 +786,121 @@
     <w:p>
       <w:pPr>
         <w:rPr>
-          <w:lang w:val="en-PK"/>
-        </w:rPr>
-      </w:pPr>
-    </w:p>
+          <w:lang w:val="en-US"/>
+        </w:rPr>
+      </w:pPr>
+    </w:p>
+    <w:p>
+      <w:pPr>
+        <w:pStyle w:val="ListParagraph"/>
+        <w:numPr>
+          <w:ilvl w:val="0"/>
+          <w:numId w:val="3"/>
+        </w:numPr>
+        <w:rPr>
+          <w:lang w:val="en-US"/>
+        </w:rPr>
+      </w:pPr>
+      <w:r>
+        <w:rPr>
+          <w:rFonts w:ascii="Arial" w:hAnsi="Arial" w:cs="Arial"/>
+          <w:color w:val="333333"/>
+          <w:shd w:val="clear" w:color="auto" w:fill="FFFFFF"/>
+        </w:rPr>
+        <w:t>Search the internet for “7 principles of art” to learn more.</w:t>
+      </w:r>
+    </w:p>
+    <w:p>
+      <w:pPr>
+        <w:pStyle w:val="ListParagraph"/>
+        <w:numPr>
+          <w:ilvl w:val="0"/>
+          <w:numId w:val="3"/>
+        </w:numPr>
+        <w:rPr>
+          <w:rFonts w:asciiTheme="minorBidi" w:hAnsiTheme="minorBidi"/>
+          <w:lang w:val="en-US"/>
+        </w:rPr>
+      </w:pPr>
+      <w:r>
+        <w:rPr>
+          <w:rFonts w:asciiTheme="minorBidi" w:hAnsiTheme="minorBidi"/>
+        </w:rPr>
+        <w:t xml:space="preserve">Learn to model objects and textures using a </w:t>
+      </w:r>
+      <w:r>
+        <w:rPr>
+          <w:rFonts w:asciiTheme="minorBidi" w:hAnsiTheme="minorBidi"/>
+        </w:rPr>
+        <w:t>modelling</w:t>
+      </w:r>
+      <w:r>
+        <w:rPr>
+          <w:rFonts w:asciiTheme="minorBidi" w:hAnsiTheme="minorBidi"/>
+        </w:rPr>
+        <w:t xml:space="preserve"> tool. These include Blender®, Autodesk® 3ds Max® and Maya®, Adobe® Substance 3D Collection®, and </w:t>
+      </w:r>
+      <w:proofErr w:type="spellStart"/>
+      <w:r>
+        <w:rPr>
+          <w:rFonts w:asciiTheme="minorBidi" w:hAnsiTheme="minorBidi"/>
+        </w:rPr>
+        <w:t>Pixologic</w:t>
+      </w:r>
+      <w:proofErr w:type="spellEnd"/>
+      <w:r>
+        <w:rPr>
+          <w:rFonts w:asciiTheme="minorBidi" w:hAnsiTheme="minorBidi"/>
+        </w:rPr>
+        <w:t xml:space="preserve">® </w:t>
+      </w:r>
+      <w:proofErr w:type="spellStart"/>
+      <w:r>
+        <w:rPr>
+          <w:rFonts w:asciiTheme="minorBidi" w:hAnsiTheme="minorBidi"/>
+        </w:rPr>
+        <w:t>ZBrush</w:t>
+      </w:r>
+      <w:proofErr w:type="spellEnd"/>
+      <w:r>
+        <w:rPr>
+          <w:rFonts w:asciiTheme="minorBidi" w:hAnsiTheme="minorBidi"/>
+        </w:rPr>
+        <w:t>®.</w:t>
+      </w:r>
+    </w:p>
+    <w:p>
+      <w:pPr>
+        <w:rPr>
+          <w:rFonts w:asciiTheme="minorBidi" w:hAnsiTheme="minorBidi"/>
+          <w:lang w:val="en-US"/>
+        </w:rPr>
+      </w:pPr>
+    </w:p>
+    <w:p>
+      <w:pPr>
+        <w:rPr>
+          <w:rFonts w:asciiTheme="minorBidi" w:hAnsiTheme="minorBidi"/>
+          <w:lang w:val="en-US"/>
+        </w:rPr>
+      </w:pPr>
+    </w:p>
+    <w:p>
+      <w:pPr>
+        <w:rPr>
+          <w:lang w:val="en-US"/>
+        </w:rPr>
+      </w:pPr>
+    </w:p>
+    <w:p/>
+    <w:p>
+      <w:pPr>
+        <w:rPr>
+          <w:lang w:val="en-US"/>
+        </w:rPr>
+      </w:pPr>
+    </w:p>
+    <w:p/>
     <w:p>
       <w:pPr>
         <w:rPr>
@@ -945,6 +1026,119 @@
 <file path=word/numbering.xml><?xml version="1.0" encoding="utf-8"?>
 <w:numbering xmlns:wpc="http://schemas.microsoft.com/office/word/2010/wordprocessingCanvas" xmlns:cx="http://schemas.microsoft.com/office/drawing/2014/chartex" xmlns:cx1="http://schemas.microsoft.com/office/drawing/2015/9/8/chartex" xmlns:cx2="http://schemas.microsoft.com/office/drawing/2015/10/21/chartex" xmlns:cx3="http://schemas.microsoft.com/office/drawing/2016/5/9/chartex" xmlns:cx4="http://schemas.microsoft.com/office/drawing/2016/5/10/chartex" xmlns:cx5="http://schemas.microsoft.com/office/drawing/2016/5/11/chartex" xmlns:cx6="http://schemas.microsoft.com/office/drawing/2016/5/12/chartex" xmlns:cx7="http://schemas.microsoft.com/office/drawing/2016/5/13/chartex" xmlns:cx8="http://schemas.microsoft.com/office/drawing/2016/5/14/chartex" xmlns:mc="http://schemas.openxmlformats.org/markup-compatibility/2006" xmlns:aink="http://schemas.microsoft.com/office/drawing/2016/ink" xmlns:am3d="http://schemas.microsoft.com/office/drawing/2017/model3d" xmlns:o="urn:schemas-microsoft-com:office:office" xmlns:oel="http://schemas.microsoft.com/office/2019/extlst" xmlns:r="http://schemas.openxmlformats.org/officeDocument/2006/relationships" xmlns:m="http://schemas.openxmlformats.org/officeDocument/2006/math" xmlns:v="urn:schemas-microsoft-com:vml" xmlns:wp14="http://schemas.microsoft.com/office/word/2010/wordprocessingDrawing" xmlns:wp="http://schemas.openxmlformats.org/drawingml/2006/wordprocessingDrawing" xmlns:w10="urn:schemas-microsoft-com:office:word" xmlns:w="http://schemas.openxmlformats.org/wordprocessingml/2006/main" xmlns:w14="http://schemas.microsoft.com/office/word/2010/wordml" xmlns:w15="http://schemas.microsoft.com/office/word/2012/wordml" xmlns:w16cex="http://schemas.microsoft.com/office/word/2018/wordml/cex" xmlns:w16cid="http://schemas.microsoft.com/office/word/2016/wordml/cid" xmlns:w16="http://schemas.microsoft.com/office/word/2018/wordml" xmlns:w16sdtdh="http://schemas.microsoft.com/office/word/2020/wordml/sdtdatahash" xmlns:w16se="http://schemas.microsoft.com/office/word/2015/wordml/symex" xmlns:wpg="http://schemas.microsoft.com/office/word/2010/wordprocessingGroup" xmlns:wpi="http://schemas.microsoft.com/office/word/2010/wordprocessingInk" xmlns:wne="http://schemas.microsoft.com/office/word/2006/wordml" xmlns:wps="http://schemas.microsoft.com/office/word/2010/wordprocessingShape" mc:Ignorable="w14 w15 w16se w16cid w16 w16cex w16sdtdh wp14">
   <w:abstractNum w:abstractNumId="0" w15:restartNumberingAfterBreak="0">
+    <w:nsid w:val="2D8B5C77"/>
+    <w:multiLevelType w:val="hybridMultilevel"/>
+    <w:tmpl w:val="4A004802"/>
+    <w:lvl w:ilvl="0" w:tplc="F7BEFAF6">
+      <w:numFmt w:val="bullet"/>
+      <w:lvlText w:val=""/>
+      <w:lvlJc w:val="left"/>
+      <w:pPr>
+        <w:ind w:left="360" w:hanging="360"/>
+      </w:pPr>
+      <w:rPr>
+        <w:rFonts w:ascii="Wingdings" w:eastAsiaTheme="minorHAnsi" w:hAnsi="Wingdings" w:cs="Arial" w:hint="default"/>
+        <w:color w:val="333333"/>
+      </w:rPr>
+    </w:lvl>
+    <w:lvl w:ilvl="1" w:tplc="20000003" w:tentative="1">
+      <w:start w:val="1"/>
+      <w:numFmt w:val="bullet"/>
+      <w:lvlText w:val="o"/>
+      <w:lvlJc w:val="left"/>
+      <w:pPr>
+        <w:ind w:left="1080" w:hanging="360"/>
+      </w:pPr>
+      <w:rPr>
+        <w:rFonts w:ascii="Courier New" w:hAnsi="Courier New" w:cs="Courier New" w:hint="default"/>
+      </w:rPr>
+    </w:lvl>
+    <w:lvl w:ilvl="2" w:tplc="20000005" w:tentative="1">
+      <w:start w:val="1"/>
+      <w:numFmt w:val="bullet"/>
+      <w:lvlText w:val=""/>
+      <w:lvlJc w:val="left"/>
+      <w:pPr>
+        <w:ind w:left="1800" w:hanging="360"/>
+      </w:pPr>
+      <w:rPr>
+        <w:rFonts w:ascii="Wingdings" w:hAnsi="Wingdings" w:hint="default"/>
+      </w:rPr>
+    </w:lvl>
+    <w:lvl w:ilvl="3" w:tplc="20000001" w:tentative="1">
+      <w:start w:val="1"/>
+      <w:numFmt w:val="bullet"/>
+      <w:lvlText w:val=""/>
+      <w:lvlJc w:val="left"/>
+      <w:pPr>
+        <w:ind w:left="2520" w:hanging="360"/>
+      </w:pPr>
+      <w:rPr>
+        <w:rFonts w:ascii="Symbol" w:hAnsi="Symbol" w:hint="default"/>
+      </w:rPr>
+    </w:lvl>
+    <w:lvl w:ilvl="4" w:tplc="20000003" w:tentative="1">
+      <w:start w:val="1"/>
+      <w:numFmt w:val="bullet"/>
+      <w:lvlText w:val="o"/>
+      <w:lvlJc w:val="left"/>
+      <w:pPr>
+        <w:ind w:left="3240" w:hanging="360"/>
+      </w:pPr>
+      <w:rPr>
+        <w:rFonts w:ascii="Courier New" w:hAnsi="Courier New" w:cs="Courier New" w:hint="default"/>
+      </w:rPr>
+    </w:lvl>
+    <w:lvl w:ilvl="5" w:tplc="20000005" w:tentative="1">
+      <w:start w:val="1"/>
+      <w:numFmt w:val="bullet"/>
+      <w:lvlText w:val=""/>
+      <w:lvlJc w:val="left"/>
+      <w:pPr>
+        <w:ind w:left="3960" w:hanging="360"/>
+      </w:pPr>
+      <w:rPr>
+        <w:rFonts w:ascii="Wingdings" w:hAnsi="Wingdings" w:hint="default"/>
+      </w:rPr>
+    </w:lvl>
+    <w:lvl w:ilvl="6" w:tplc="20000001" w:tentative="1">
+      <w:start w:val="1"/>
+      <w:numFmt w:val="bullet"/>
+      <w:lvlText w:val=""/>
+      <w:lvlJc w:val="left"/>
+      <w:pPr>
+        <w:ind w:left="4680" w:hanging="360"/>
+      </w:pPr>
+      <w:rPr>
+        <w:rFonts w:ascii="Symbol" w:hAnsi="Symbol" w:hint="default"/>
+      </w:rPr>
+    </w:lvl>
+    <w:lvl w:ilvl="7" w:tplc="20000003" w:tentative="1">
+      <w:start w:val="1"/>
+      <w:numFmt w:val="bullet"/>
+      <w:lvlText w:val="o"/>
+      <w:lvlJc w:val="left"/>
+      <w:pPr>
+        <w:ind w:left="5400" w:hanging="360"/>
+      </w:pPr>
+      <w:rPr>
+        <w:rFonts w:ascii="Courier New" w:hAnsi="Courier New" w:cs="Courier New" w:hint="default"/>
+      </w:rPr>
+    </w:lvl>
+    <w:lvl w:ilvl="8" w:tplc="20000005" w:tentative="1">
+      <w:start w:val="1"/>
+      <w:numFmt w:val="bullet"/>
+      <w:lvlText w:val=""/>
+      <w:lvlJc w:val="left"/>
+      <w:pPr>
+        <w:ind w:left="6120" w:hanging="360"/>
+      </w:pPr>
+      <w:rPr>
+        <w:rFonts w:ascii="Wingdings" w:hAnsi="Wingdings" w:hint="default"/>
+      </w:rPr>
+    </w:lvl>
+  </w:abstractNum>
+  <w:abstractNum w:abstractNumId="1" w15:restartNumberingAfterBreak="0">
     <w:nsid w:val="462D65B5"/>
     <w:multiLevelType w:val="multilevel"/>
     <w:tmpl w:val="422C1BF0"/>
@@ -1093,7 +1287,7 @@
       </w:rPr>
     </w:lvl>
   </w:abstractNum>
-  <w:abstractNum w:abstractNumId="1" w15:restartNumberingAfterBreak="0">
+  <w:abstractNum w:abstractNumId="2" w15:restartNumberingAfterBreak="0">
     <w:nsid w:val="5C4342A6"/>
     <w:multiLevelType w:val="multilevel"/>
     <w:tmpl w:val="4120E14E"/>
@@ -1243,9 +1437,12 @@
     </w:lvl>
   </w:abstractNum>
   <w:num w:numId="1" w16cid:durableId="1098987390">
+    <w:abstractNumId w:val="2"/>
+  </w:num>
+  <w:num w:numId="2" w16cid:durableId="957446417">
     <w:abstractNumId w:val="1"/>
   </w:num>
-  <w:num w:numId="2" w16cid:durableId="957446417">
+  <w:num w:numId="3" w16cid:durableId="1036156826">
     <w:abstractNumId w:val="0"/>
   </w:num>
 </w:numbering>
@@ -1694,6 +1891,7 @@
   <w:style w:type="character" w:default="1" w:styleId="DefaultParagraphFont">
     <w:name w:val="Default Paragraph Font"/>
     <w:uiPriority w:val="1"/>
+    <w:semiHidden/>
     <w:unhideWhenUsed/>
   </w:style>
   <w:style w:type="table" w:default="1" w:styleId="TableNormal">
@@ -1786,6 +1984,17 @@
       <w:sz w:val="32"/>
       <w:szCs w:val="32"/>
     </w:rPr>
+  </w:style>
+  <w:style w:type="paragraph" w:styleId="ListParagraph">
+    <w:name w:val="List Paragraph"/>
+    <w:basedOn w:val="Normal"/>
+    <w:uiPriority w:val="34"/>
+    <w:qFormat/>
+    <w:rsid w:val="00B119BB"/>
+    <w:pPr>
+      <w:ind w:left="720"/>
+      <w:contextualSpacing/>
+    </w:pPr>
   </w:style>
 </w:styles>
 </file>

</xml_diff>

<commit_message>
guided project in prog
</commit_message>
<xml_diff>
--- a/2. Shaders and materials/New Microsoft Word Document.docx
+++ b/2. Shaders and materials/New Microsoft Word Document.docx
@@ -876,6 +876,21 @@
           <w:lang w:val="en-US"/>
         </w:rPr>
       </w:pPr>
+    </w:p>
+    <w:p>
+      <w:pPr>
+        <w:rPr>
+          <w:rFonts w:asciiTheme="minorBidi" w:hAnsiTheme="minorBidi"/>
+          <w:lang w:val="en-US"/>
+        </w:rPr>
+      </w:pPr>
+      <w:r>
+        <w:rPr>
+          <w:rFonts w:asciiTheme="minorBidi" w:hAnsiTheme="minorBidi"/>
+          <w:lang w:val="en-US"/>
+        </w:rPr>
+        <w:t>Shaders and materials define the appearance of your objects when light interacts with them and are critical to expressing the style of your environment, whether it is intended to realistic or artistic.</w:t>
+      </w:r>
     </w:p>
     <w:p>
       <w:pPr>

</xml_diff>